<commit_message>
Finished lab 4 optimization
</commit_message>
<xml_diff>
--- a/6 Семестр/Оптимизация/Шаблон для лаб.docx
+++ b/6 Семестр/Оптимизация/Шаблон для лаб.docx
@@ -226,7 +226,7 @@
           <w:szCs w:val="36"/>
           <w:lang w:eastAsia="ru-RU"/>
         </w:rPr>
-        <w:t>2</w:t>
+        <w:t>4</w:t>
       </w:r>
     </w:p>
     <w:p>
@@ -244,27 +244,6 @@
           <w:lang w:eastAsia="ru-RU"/>
         </w:rPr>
         <w:t>по теме</w:t>
-      </w:r>
-    </w:p>
-    <w:p>
-      <w:pPr>
-        <w:ind w:firstLine="0"/>
-        <w:jc w:val="center"/>
-        <w:rPr>
-          <w:sz w:val="28"/>
-        </w:rPr>
-      </w:pPr>
-      <w:r>
-        <w:rPr>
-          <w:sz w:val="28"/>
-        </w:rPr>
-        <w:t>«</w:t>
-      </w:r>
-      <w:r>
-        <w:rPr>
-          <w:sz w:val="28"/>
-        </w:rPr>
-        <w:t>Численные методы одномерной минимизации</w:t>
       </w:r>
     </w:p>
     <w:p>
@@ -283,8 +262,16 @@
         <w:rPr>
           <w:sz w:val="28"/>
         </w:rPr>
-        <w:t>с использованием производной</w:t>
-      </w:r>
+        <w:t>«</w:t>
+      </w:r>
+      <w:r>
+        <w:rPr>
+          <w:sz w:val="28"/>
+        </w:rPr>
+        <w:t>Численные методы многомерной оптимизации с использованием производных первого порядка</w:t>
+      </w:r>
+      <w:bookmarkStart w:id="0" w:name="_GoBack"/>
+      <w:bookmarkEnd w:id="0"/>
       <w:r>
         <w:rPr>
           <w:sz w:val="28"/>
@@ -357,8 +344,6 @@
           <w:lang w:eastAsia="ru-RU"/>
         </w:rPr>
       </w:pPr>
-      <w:bookmarkStart w:id="0" w:name="_GoBack"/>
-      <w:bookmarkEnd w:id="0"/>
     </w:p>
     <w:p>
       <w:pPr>

</xml_diff>

<commit_message>
Made Lab 5 on optimization
</commit_message>
<xml_diff>
--- a/6 Семестр/Оптимизация/Шаблон для лаб.docx
+++ b/6 Семестр/Оптимизация/Шаблон для лаб.docx
@@ -205,7 +205,7 @@
           <w:rFonts w:eastAsia="Times New Roman" w:cs="Times New Roman"/>
           <w:sz w:val="22"/>
           <w:szCs w:val="24"/>
-          <w:lang w:eastAsia="ru-RU"/>
+          <w:lang w:val="en-US" w:eastAsia="ru-RU"/>
         </w:rPr>
       </w:pPr>
       <w:r>
@@ -224,9 +224,9 @@
           <w:color w:val="000000"/>
           <w:sz w:val="32"/>
           <w:szCs w:val="36"/>
-          <w:lang w:eastAsia="ru-RU"/>
-        </w:rPr>
-        <w:t>4</w:t>
+          <w:lang w:val="en-US" w:eastAsia="ru-RU"/>
+        </w:rPr>
+        <w:t>5</w:t>
       </w:r>
     </w:p>
     <w:p>
@@ -268,10 +268,8 @@
         <w:rPr>
           <w:sz w:val="28"/>
         </w:rPr>
-        <w:t>Численные методы многомерной оптимизации с использованием производных первого порядка</w:t>
-      </w:r>
-      <w:bookmarkStart w:id="0" w:name="_GoBack"/>
-      <w:bookmarkEnd w:id="0"/>
+        <w:t>Численные методы многомерной оптимизации нулевого порядка</w:t>
+      </w:r>
       <w:r>
         <w:rPr>
           <w:sz w:val="28"/>
@@ -644,10 +642,19 @@
         <w:t>Цель:</w:t>
       </w:r>
       <w:r>
-        <w:t xml:space="preserve"> приобретение практических навыков для решения задач одномерной минимизации численными методами</w:t>
-      </w:r>
-      <w:r>
-        <w:t xml:space="preserve"> с использованием производной</w:t>
+        <w:t xml:space="preserve"> приобретение практических навыков для решения задач </w:t>
+      </w:r>
+      <w:r>
+        <w:t>многомерной</w:t>
+      </w:r>
+      <w:r>
+        <w:t xml:space="preserve"> минимизации численными методами</w:t>
+      </w:r>
+      <w:r>
+        <w:t xml:space="preserve"> </w:t>
+      </w:r>
+      <w:r>
+        <w:t>нулевого порядка</w:t>
       </w:r>
       <w:r>
         <w:t>.</w:t>
@@ -655,11 +662,814 @@
     </w:p>
     <w:p>
       <w:pPr>
-        <w:ind w:firstLine="0"/>
+        <w:pStyle w:val="1"/>
+      </w:pPr>
+      <w:r>
+        <w:t>Ход работы:</w:t>
+      </w:r>
+    </w:p>
+    <w:p>
+      <w:pPr>
+        <w:pStyle w:val="2"/>
+        <w:numPr>
+          <w:ilvl w:val="0"/>
+          <w:numId w:val="1"/>
+        </w:numPr>
+      </w:pPr>
+      <w:r>
+        <w:t>Задача</w:t>
+      </w:r>
+    </w:p>
+    <w:p>
+      <w:pPr>
+        <w:jc w:val="left"/>
         <w:rPr>
           <w:rFonts w:cs="Times New Roman"/>
-        </w:rPr>
-      </w:pPr>
+          <w:b/>
+        </w:rPr>
+      </w:pPr>
+      <w:r>
+        <w:rPr>
+          <w:rFonts w:cs="Times New Roman"/>
+        </w:rPr>
+        <w:t>Вариант задания – №23.</w:t>
+      </w:r>
+    </w:p>
+    <w:p>
+      <w:pPr>
+        <w:ind w:firstLine="0"/>
+        <w:jc w:val="left"/>
+        <w:rPr>
+          <w:rFonts w:eastAsiaTheme="minorEastAsia" w:cs="Times New Roman"/>
+        </w:rPr>
+      </w:pPr>
+      <w:r>
+        <w:rPr>
+          <w:rFonts w:eastAsiaTheme="minorEastAsia" w:cs="Times New Roman"/>
+        </w:rPr>
+        <w:t xml:space="preserve">Рассматриваемая функция – </w:t>
+      </w:r>
+      <m:oMath>
+        <m:r>
+          <w:rPr>
+            <w:rFonts w:ascii="Cambria Math" w:hAnsi="Cambria Math" w:cs="Times New Roman"/>
+          </w:rPr>
+          <m:t>f</m:t>
+        </m:r>
+        <m:d>
+          <m:dPr>
+            <m:ctrlPr>
+              <w:rPr>
+                <w:rFonts w:ascii="Cambria Math" w:hAnsi="Cambria Math" w:cs="Times New Roman"/>
+              </w:rPr>
+            </m:ctrlPr>
+          </m:dPr>
+          <m:e>
+            <m:sSub>
+              <m:sSubPr>
+                <m:ctrlPr>
+                  <w:rPr>
+                    <w:rFonts w:ascii="Cambria Math" w:hAnsi="Cambria Math" w:cs="Times New Roman"/>
+                    <w:i/>
+                    <w:lang w:val="en-US"/>
+                  </w:rPr>
+                </m:ctrlPr>
+              </m:sSubPr>
+              <m:e>
+                <m:r>
+                  <w:rPr>
+                    <w:rFonts w:ascii="Cambria Math" w:hAnsi="Cambria Math" w:cs="Times New Roman"/>
+                    <w:lang w:val="en-US"/>
+                  </w:rPr>
+                  <m:t>x</m:t>
+                </m:r>
+              </m:e>
+              <m:sub>
+                <m:r>
+                  <w:rPr>
+                    <w:rFonts w:ascii="Cambria Math" w:hAnsi="Cambria Math" w:cs="Times New Roman"/>
+                  </w:rPr>
+                  <m:t>1</m:t>
+                </m:r>
+              </m:sub>
+            </m:sSub>
+            <m:sSub>
+              <m:sSubPr>
+                <m:ctrlPr>
+                  <w:rPr>
+                    <w:rFonts w:ascii="Cambria Math" w:hAnsi="Cambria Math" w:cs="Times New Roman"/>
+                    <w:i/>
+                    <w:lang w:val="en-US"/>
+                  </w:rPr>
+                </m:ctrlPr>
+              </m:sSubPr>
+              <m:e>
+                <m:r>
+                  <w:rPr>
+                    <w:rFonts w:ascii="Cambria Math" w:hAnsi="Cambria Math" w:cs="Times New Roman"/>
+                    <w:lang w:val="en-US"/>
+                  </w:rPr>
+                  <m:t>x</m:t>
+                </m:r>
+              </m:e>
+              <m:sub>
+                <m:r>
+                  <w:rPr>
+                    <w:rFonts w:ascii="Cambria Math" w:hAnsi="Cambria Math" w:cs="Times New Roman"/>
+                  </w:rPr>
+                  <m:t>2</m:t>
+                </m:r>
+              </m:sub>
+            </m:sSub>
+          </m:e>
+        </m:d>
+        <m:r>
+          <m:rPr>
+            <m:sty m:val="p"/>
+          </m:rPr>
+          <w:rPr>
+            <w:rFonts w:ascii="Cambria Math" w:hAnsi="Cambria Math" w:cs="Times New Roman"/>
+          </w:rPr>
+          <m:t>=</m:t>
+        </m:r>
+        <m:r>
+          <w:rPr>
+            <w:rFonts w:ascii="Cambria Math" w:hAnsi="Cambria Math" w:cs="Times New Roman"/>
+          </w:rPr>
+          <m:t>100*</m:t>
+        </m:r>
+        <m:sSup>
+          <m:sSupPr>
+            <m:ctrlPr>
+              <w:rPr>
+                <w:rFonts w:ascii="Cambria Math" w:hAnsi="Cambria Math" w:cs="Times New Roman"/>
+                <w:i/>
+              </w:rPr>
+            </m:ctrlPr>
+          </m:sSupPr>
+          <m:e>
+            <m:d>
+              <m:dPr>
+                <m:ctrlPr>
+                  <w:rPr>
+                    <w:rFonts w:ascii="Cambria Math" w:hAnsi="Cambria Math" w:cs="Times New Roman"/>
+                    <w:i/>
+                  </w:rPr>
+                </m:ctrlPr>
+              </m:dPr>
+              <m:e>
+                <m:sSub>
+                  <m:sSubPr>
+                    <m:ctrlPr>
+                      <w:rPr>
+                        <w:rFonts w:ascii="Cambria Math" w:hAnsi="Cambria Math" w:cs="Times New Roman"/>
+                        <w:i/>
+                        <w:lang w:val="en-US"/>
+                      </w:rPr>
+                    </m:ctrlPr>
+                  </m:sSubPr>
+                  <m:e>
+                    <m:r>
+                      <w:rPr>
+                        <w:rFonts w:ascii="Cambria Math" w:hAnsi="Cambria Math" w:cs="Times New Roman"/>
+                        <w:lang w:val="en-US"/>
+                      </w:rPr>
+                      <m:t>x</m:t>
+                    </m:r>
+                  </m:e>
+                  <m:sub>
+                    <m:r>
+                      <w:rPr>
+                        <w:rFonts w:ascii="Cambria Math" w:hAnsi="Cambria Math" w:cs="Times New Roman"/>
+                      </w:rPr>
+                      <m:t>2</m:t>
+                    </m:r>
+                  </m:sub>
+                </m:sSub>
+                <m:r>
+                  <w:rPr>
+                    <w:rFonts w:ascii="Cambria Math" w:hAnsi="Cambria Math" w:cs="Times New Roman"/>
+                  </w:rPr>
+                  <m:t>-</m:t>
+                </m:r>
+                <m:sSup>
+                  <m:sSupPr>
+                    <m:ctrlPr>
+                      <w:rPr>
+                        <w:rFonts w:ascii="Cambria Math" w:hAnsi="Cambria Math" w:cs="Times New Roman"/>
+                        <w:i/>
+                        <w:lang w:val="en-US"/>
+                      </w:rPr>
+                    </m:ctrlPr>
+                  </m:sSupPr>
+                  <m:e>
+                    <m:sSub>
+                      <m:sSubPr>
+                        <m:ctrlPr>
+                          <w:rPr>
+                            <w:rFonts w:ascii="Cambria Math" w:hAnsi="Cambria Math" w:cs="Times New Roman"/>
+                            <w:i/>
+                            <w:lang w:val="en-US"/>
+                          </w:rPr>
+                        </m:ctrlPr>
+                      </m:sSubPr>
+                      <m:e>
+                        <m:r>
+                          <w:rPr>
+                            <w:rFonts w:ascii="Cambria Math" w:hAnsi="Cambria Math" w:cs="Times New Roman"/>
+                            <w:lang w:val="en-US"/>
+                          </w:rPr>
+                          <m:t>x</m:t>
+                        </m:r>
+                      </m:e>
+                      <m:sub>
+                        <m:r>
+                          <w:rPr>
+                            <w:rFonts w:ascii="Cambria Math" w:hAnsi="Cambria Math" w:cs="Times New Roman"/>
+                          </w:rPr>
+                          <m:t>1</m:t>
+                        </m:r>
+                      </m:sub>
+                    </m:sSub>
+                  </m:e>
+                  <m:sup>
+                    <m:r>
+                      <w:rPr>
+                        <w:rFonts w:ascii="Cambria Math" w:hAnsi="Cambria Math" w:cs="Times New Roman"/>
+                      </w:rPr>
+                      <m:t>2</m:t>
+                    </m:r>
+                  </m:sup>
+                </m:sSup>
+              </m:e>
+            </m:d>
+          </m:e>
+          <m:sup>
+            <m:r>
+              <w:rPr>
+                <w:rFonts w:ascii="Cambria Math" w:hAnsi="Cambria Math" w:cs="Times New Roman"/>
+              </w:rPr>
+              <m:t>2</m:t>
+            </m:r>
+          </m:sup>
+        </m:sSup>
+        <m:r>
+          <w:rPr>
+            <w:rFonts w:ascii="Cambria Math" w:hAnsi="Cambria Math" w:cs="Times New Roman"/>
+          </w:rPr>
+          <m:t>+</m:t>
+        </m:r>
+        <m:sSup>
+          <m:sSupPr>
+            <m:ctrlPr>
+              <w:rPr>
+                <w:rFonts w:ascii="Cambria Math" w:hAnsi="Cambria Math" w:cs="Times New Roman"/>
+                <w:i/>
+              </w:rPr>
+            </m:ctrlPr>
+          </m:sSupPr>
+          <m:e>
+            <m:d>
+              <m:dPr>
+                <m:ctrlPr>
+                  <w:rPr>
+                    <w:rFonts w:ascii="Cambria Math" w:hAnsi="Cambria Math" w:cs="Times New Roman"/>
+                    <w:i/>
+                  </w:rPr>
+                </m:ctrlPr>
+              </m:dPr>
+              <m:e>
+                <m:r>
+                  <w:rPr>
+                    <w:rFonts w:ascii="Cambria Math" w:hAnsi="Cambria Math" w:cs="Times New Roman"/>
+                  </w:rPr>
+                  <m:t>1-</m:t>
+                </m:r>
+                <m:sSub>
+                  <m:sSubPr>
+                    <m:ctrlPr>
+                      <w:rPr>
+                        <w:rFonts w:ascii="Cambria Math" w:hAnsi="Cambria Math" w:cs="Times New Roman"/>
+                        <w:i/>
+                        <w:lang w:val="en-US"/>
+                      </w:rPr>
+                    </m:ctrlPr>
+                  </m:sSubPr>
+                  <m:e>
+                    <m:r>
+                      <w:rPr>
+                        <w:rFonts w:ascii="Cambria Math" w:hAnsi="Cambria Math" w:cs="Times New Roman"/>
+                        <w:lang w:val="en-US"/>
+                      </w:rPr>
+                      <m:t>x</m:t>
+                    </m:r>
+                  </m:e>
+                  <m:sub>
+                    <m:r>
+                      <w:rPr>
+                        <w:rFonts w:ascii="Cambria Math" w:hAnsi="Cambria Math" w:cs="Times New Roman"/>
+                      </w:rPr>
+                      <m:t>1</m:t>
+                    </m:r>
+                  </m:sub>
+                </m:sSub>
+              </m:e>
+            </m:d>
+          </m:e>
+          <m:sup>
+            <m:r>
+              <w:rPr>
+                <w:rFonts w:ascii="Cambria Math" w:hAnsi="Cambria Math" w:cs="Times New Roman"/>
+              </w:rPr>
+              <m:t>2</m:t>
+            </m:r>
+          </m:sup>
+        </m:sSup>
+      </m:oMath>
+      <w:r>
+        <w:rPr>
+          <w:rFonts w:eastAsiaTheme="minorEastAsia" w:cs="Times New Roman"/>
+        </w:rPr>
+        <w:t>.</w:t>
+      </w:r>
+    </w:p>
+    <w:p>
+      <w:pPr>
+        <w:ind w:firstLine="0"/>
+        <w:jc w:val="left"/>
+        <w:rPr>
+          <w:rFonts w:eastAsiaTheme="minorEastAsia" w:cs="Times New Roman"/>
+          <w:i/>
+        </w:rPr>
+      </w:pPr>
+      <w:r>
+        <w:rPr>
+          <w:rFonts w:eastAsiaTheme="minorEastAsia" w:cs="Times New Roman"/>
+        </w:rPr>
+        <w:t xml:space="preserve">Начальные условия: </w:t>
+      </w:r>
+      <m:oMath>
+        <m:sSub>
+          <m:sSubPr>
+            <m:ctrlPr>
+              <w:rPr>
+                <w:rFonts w:ascii="Cambria Math" w:hAnsi="Cambria Math" w:cs="Times New Roman"/>
+                <w:i/>
+                <w:lang w:val="en-US"/>
+              </w:rPr>
+            </m:ctrlPr>
+          </m:sSubPr>
+          <m:e>
+            <m:r>
+              <w:rPr>
+                <w:rFonts w:ascii="Cambria Math" w:hAnsi="Cambria Math" w:cs="Times New Roman"/>
+                <w:lang w:val="en-US"/>
+              </w:rPr>
+              <m:t>x</m:t>
+            </m:r>
+          </m:e>
+          <m:sub>
+            <m:r>
+              <w:rPr>
+                <w:rFonts w:ascii="Cambria Math" w:hAnsi="Cambria Math" w:cs="Times New Roman"/>
+              </w:rPr>
+              <m:t>2</m:t>
+            </m:r>
+          </m:sub>
+        </m:sSub>
+        <m:r>
+          <w:rPr>
+            <w:rFonts w:ascii="Cambria Math" w:hAnsi="Cambria Math" w:cs="Times New Roman"/>
+          </w:rPr>
+          <m:t xml:space="preserve">= 0, </m:t>
+        </m:r>
+        <m:sSub>
+          <m:sSubPr>
+            <m:ctrlPr>
+              <w:rPr>
+                <w:rFonts w:ascii="Cambria Math" w:hAnsi="Cambria Math" w:cs="Times New Roman"/>
+                <w:i/>
+                <w:lang w:val="en-US"/>
+              </w:rPr>
+            </m:ctrlPr>
+          </m:sSubPr>
+          <m:e>
+            <m:r>
+              <w:rPr>
+                <w:rFonts w:ascii="Cambria Math" w:hAnsi="Cambria Math" w:cs="Times New Roman"/>
+                <w:lang w:val="en-US"/>
+              </w:rPr>
+              <m:t>x</m:t>
+            </m:r>
+          </m:e>
+          <m:sub>
+            <m:r>
+              <w:rPr>
+                <w:rFonts w:ascii="Cambria Math" w:hAnsi="Cambria Math" w:cs="Times New Roman"/>
+              </w:rPr>
+              <m:t>2</m:t>
+            </m:r>
+          </m:sub>
+        </m:sSub>
+        <m:r>
+          <w:rPr>
+            <w:rFonts w:ascii="Cambria Math" w:hAnsi="Cambria Math" w:cs="Times New Roman"/>
+          </w:rPr>
+          <m:t xml:space="preserve">=0, ε=0.001, </m:t>
+        </m:r>
+        <m:r>
+          <w:rPr>
+            <w:rFonts w:ascii="Cambria Math" w:hAnsi="Cambria Math" w:cs="Times New Roman"/>
+            <w:lang w:val="en-US"/>
+          </w:rPr>
+          <m:t>M</m:t>
+        </m:r>
+        <m:r>
+          <w:rPr>
+            <w:rFonts w:ascii="Cambria Math" w:hAnsi="Cambria Math" w:cs="Times New Roman"/>
+          </w:rPr>
+          <m:t>=10000.</m:t>
+        </m:r>
+      </m:oMath>
+      <w:r>
+        <w:rPr>
+          <w:rFonts w:eastAsiaTheme="minorEastAsia" w:cs="Times New Roman"/>
+          <w:i/>
+        </w:rPr>
+        <w:t xml:space="preserve"> </w:t>
+      </w:r>
+    </w:p>
+    <w:p>
+      <w:pPr>
+        <w:rPr>
+          <w:rFonts w:cs="Times New Roman"/>
+          <w:b/>
+          <w:bCs/>
+          <w:szCs w:val="36"/>
+          <w:lang w:eastAsia="ru-RU"/>
+        </w:rPr>
+      </w:pPr>
+      <w:r>
+        <w:t xml:space="preserve">Требуется найти безусловный минимум функции многих переменной </w:t>
+      </w:r>
+      <w:r>
+        <w:rPr>
+          <w:lang w:val="en-US"/>
+        </w:rPr>
+        <w:t>y</w:t>
+      </w:r>
+      <w:r>
+        <w:t xml:space="preserve"> = </w:t>
+      </w:r>
+      <w:r>
+        <w:rPr>
+          <w:lang w:val="en-US"/>
+        </w:rPr>
+        <w:t>f</w:t>
+      </w:r>
+      <w:r>
+        <w:t>(</w:t>
+      </w:r>
+      <m:oMath>
+        <m:sSub>
+          <m:sSubPr>
+            <m:ctrlPr>
+              <w:rPr>
+                <w:rFonts w:ascii="Cambria Math" w:hAnsi="Cambria Math"/>
+                <w:i/>
+                <w:lang w:val="en-US"/>
+              </w:rPr>
+            </m:ctrlPr>
+          </m:sSubPr>
+          <m:e>
+            <m:r>
+              <w:rPr>
+                <w:rFonts w:ascii="Cambria Math" w:hAnsi="Cambria Math"/>
+                <w:lang w:val="en-US"/>
+              </w:rPr>
+              <m:t>x</m:t>
+            </m:r>
+          </m:e>
+          <m:sub>
+            <m:r>
+              <w:rPr>
+                <w:rFonts w:ascii="Cambria Math" w:hAnsi="Cambria Math"/>
+              </w:rPr>
+              <m:t>1</m:t>
+            </m:r>
+          </m:sub>
+        </m:sSub>
+      </m:oMath>
+      <w:r>
+        <w:t xml:space="preserve">, </w:t>
+      </w:r>
+      <w:r>
+        <w:t>…</w:t>
+      </w:r>
+      <w:r>
+        <w:t xml:space="preserve">, </w:t>
+      </w:r>
+      <m:oMath>
+        <m:sSub>
+          <m:sSubPr>
+            <m:ctrlPr>
+              <w:rPr>
+                <w:rFonts w:ascii="Cambria Math" w:hAnsi="Cambria Math"/>
+                <w:i/>
+                <w:lang w:val="en-US"/>
+              </w:rPr>
+            </m:ctrlPr>
+          </m:sSubPr>
+          <m:e>
+            <m:r>
+              <w:rPr>
+                <w:rFonts w:ascii="Cambria Math" w:hAnsi="Cambria Math"/>
+                <w:lang w:val="en-US"/>
+              </w:rPr>
+              <m:t>x</m:t>
+            </m:r>
+          </m:e>
+          <m:sub>
+            <m:r>
+              <w:rPr>
+                <w:rFonts w:ascii="Cambria Math" w:hAnsi="Cambria Math"/>
+              </w:rPr>
+              <m:t>n</m:t>
+            </m:r>
+          </m:sub>
+        </m:sSub>
+      </m:oMath>
+      <w:r>
+        <w:t>)</w:t>
+      </w:r>
+      <w:r>
+        <w:t>,</w:t>
+      </w:r>
+      <w:r>
+        <w:t xml:space="preserve"> то есть найти такую точку </w:t>
+      </w:r>
+      <m:oMath>
+        <m:sSup>
+          <m:sSupPr>
+            <m:ctrlPr>
+              <w:rPr>
+                <w:rFonts w:ascii="Cambria Math" w:hAnsi="Cambria Math"/>
+                <w:i/>
+              </w:rPr>
+            </m:ctrlPr>
+          </m:sSupPr>
+          <m:e>
+            <m:r>
+              <w:rPr>
+                <w:rFonts w:ascii="Cambria Math" w:hAnsi="Cambria Math"/>
+              </w:rPr>
+              <m:t>x</m:t>
+            </m:r>
+          </m:e>
+          <m:sup>
+            <m:r>
+              <w:rPr>
+                <w:rFonts w:ascii="Cambria Math" w:hAnsi="Cambria Math"/>
+              </w:rPr>
+              <m:t>*</m:t>
+            </m:r>
+          </m:sup>
+        </m:sSup>
+        <m:r>
+          <w:rPr>
+            <w:rFonts w:ascii="Cambria Math" w:hAnsi="Cambria Math"/>
+          </w:rPr>
+          <m:t>∈</m:t>
+        </m:r>
+        <m:sSup>
+          <m:sSupPr>
+            <m:ctrlPr>
+              <w:rPr>
+                <w:rFonts w:ascii="Cambria Math" w:hAnsi="Cambria Math"/>
+                <w:i/>
+              </w:rPr>
+            </m:ctrlPr>
+          </m:sSupPr>
+          <m:e>
+            <m:r>
+              <m:rPr>
+                <m:scr m:val="double-struck"/>
+              </m:rPr>
+              <w:rPr>
+                <w:rFonts w:ascii="Cambria Math" w:hAnsi="Cambria Math"/>
+              </w:rPr>
+              <m:t>R</m:t>
+            </m:r>
+          </m:e>
+          <m:sup>
+            <m:r>
+              <w:rPr>
+                <w:rFonts w:ascii="Cambria Math" w:hAnsi="Cambria Math"/>
+              </w:rPr>
+              <m:t>n</m:t>
+            </m:r>
+          </m:sup>
+        </m:sSup>
+        <m:r>
+          <w:rPr>
+            <w:rFonts w:ascii="Cambria Math" w:hAnsi="Cambria Math"/>
+          </w:rPr>
+          <m:t xml:space="preserve">, что </m:t>
+        </m:r>
+        <m:r>
+          <w:rPr>
+            <w:rFonts w:ascii="Cambria Math" w:hAnsi="Cambria Math"/>
+            <w:lang w:val="en-US"/>
+          </w:rPr>
+          <m:t>f</m:t>
+        </m:r>
+        <m:d>
+          <m:dPr>
+            <m:ctrlPr>
+              <w:rPr>
+                <w:rFonts w:ascii="Cambria Math" w:hAnsi="Cambria Math"/>
+                <w:i/>
+                <w:lang w:val="en-US"/>
+              </w:rPr>
+            </m:ctrlPr>
+          </m:dPr>
+          <m:e>
+            <m:sSup>
+              <m:sSupPr>
+                <m:ctrlPr>
+                  <w:rPr>
+                    <w:rFonts w:ascii="Cambria Math" w:hAnsi="Cambria Math"/>
+                    <w:i/>
+                    <w:lang w:val="en-US"/>
+                  </w:rPr>
+                </m:ctrlPr>
+              </m:sSupPr>
+              <m:e>
+                <m:r>
+                  <w:rPr>
+                    <w:rFonts w:ascii="Cambria Math" w:hAnsi="Cambria Math"/>
+                    <w:lang w:val="en-US"/>
+                  </w:rPr>
+                  <m:t>x</m:t>
+                </m:r>
+              </m:e>
+              <m:sup>
+                <m:r>
+                  <w:rPr>
+                    <w:rFonts w:ascii="Cambria Math" w:hAnsi="Cambria Math"/>
+                  </w:rPr>
+                  <m:t>*</m:t>
+                </m:r>
+              </m:sup>
+            </m:sSup>
+          </m:e>
+        </m:d>
+        <m:r>
+          <w:rPr>
+            <w:rFonts w:ascii="Cambria Math" w:hAnsi="Cambria Math"/>
+          </w:rPr>
+          <m:t>=</m:t>
+        </m:r>
+        <m:func>
+          <m:funcPr>
+            <m:ctrlPr>
+              <w:rPr>
+                <w:rFonts w:ascii="Cambria Math" w:hAnsi="Cambria Math"/>
+                <w:i/>
+                <w:lang w:val="en-US"/>
+              </w:rPr>
+            </m:ctrlPr>
+          </m:funcPr>
+          <m:fName>
+            <m:sSub>
+              <m:sSubPr>
+                <m:ctrlPr>
+                  <w:rPr>
+                    <w:rFonts w:ascii="Cambria Math" w:hAnsi="Cambria Math"/>
+                    <w:lang w:val="en-US"/>
+                  </w:rPr>
+                </m:ctrlPr>
+              </m:sSubPr>
+              <m:e>
+                <m:r>
+                  <m:rPr>
+                    <m:sty m:val="p"/>
+                  </m:rPr>
+                  <w:rPr>
+                    <w:rFonts w:ascii="Cambria Math" w:hAnsi="Cambria Math"/>
+                    <w:lang w:val="en-US"/>
+                  </w:rPr>
+                  <m:t>min</m:t>
+                </m:r>
+              </m:e>
+              <m:sub>
+                <m:r>
+                  <w:rPr>
+                    <w:rFonts w:ascii="Cambria Math" w:hAnsi="Cambria Math"/>
+                    <w:lang w:val="en-US"/>
+                  </w:rPr>
+                  <m:t>x</m:t>
+                </m:r>
+                <m:r>
+                  <w:rPr>
+                    <w:rFonts w:ascii="Cambria Math" w:hAnsi="Cambria Math"/>
+                  </w:rPr>
+                  <m:t>∈</m:t>
+                </m:r>
+                <m:sSup>
+                  <m:sSupPr>
+                    <m:ctrlPr>
+                      <w:rPr>
+                        <w:rFonts w:ascii="Cambria Math" w:hAnsi="Cambria Math"/>
+                        <w:i/>
+                      </w:rPr>
+                    </m:ctrlPr>
+                  </m:sSupPr>
+                  <m:e>
+                    <m:r>
+                      <m:rPr>
+                        <m:scr m:val="double-struck"/>
+                      </m:rPr>
+                      <w:rPr>
+                        <w:rFonts w:ascii="Cambria Math" w:hAnsi="Cambria Math"/>
+                      </w:rPr>
+                      <m:t>R</m:t>
+                    </m:r>
+                  </m:e>
+                  <m:sup>
+                    <m:r>
+                      <w:rPr>
+                        <w:rFonts w:ascii="Cambria Math" w:hAnsi="Cambria Math"/>
+                      </w:rPr>
+                      <m:t>n</m:t>
+                    </m:r>
+                  </m:sup>
+                </m:sSup>
+              </m:sub>
+            </m:sSub>
+          </m:fName>
+          <m:e>
+            <m:r>
+              <w:rPr>
+                <w:rFonts w:ascii="Cambria Math" w:hAnsi="Cambria Math"/>
+                <w:lang w:val="en-US"/>
+              </w:rPr>
+              <m:t>f</m:t>
+            </m:r>
+            <m:d>
+              <m:dPr>
+                <m:ctrlPr>
+                  <w:rPr>
+                    <w:rFonts w:ascii="Cambria Math" w:hAnsi="Cambria Math"/>
+                    <w:i/>
+                    <w:lang w:val="en-US"/>
+                  </w:rPr>
+                </m:ctrlPr>
+              </m:dPr>
+              <m:e>
+                <m:r>
+                  <w:rPr>
+                    <w:rFonts w:ascii="Cambria Math" w:hAnsi="Cambria Math"/>
+                    <w:lang w:val="en-US"/>
+                  </w:rPr>
+                  <m:t>x</m:t>
+                </m:r>
+              </m:e>
+            </m:d>
+          </m:e>
+        </m:func>
+      </m:oMath>
+      <w:r>
+        <w:rPr>
+          <w:rFonts w:eastAsiaTheme="minorEastAsia"/>
+        </w:rPr>
+        <w:t>.</w:t>
+      </w:r>
+    </w:p>
+    <w:p>
+      <w:pPr>
+        <w:pStyle w:val="2"/>
+        <w:numPr>
+          <w:ilvl w:val="0"/>
+          <w:numId w:val="1"/>
+        </w:numPr>
+        <w:rPr>
+          <w:lang w:val="en-US"/>
+        </w:rPr>
+      </w:pPr>
+      <w:r>
+        <w:t>Листинг программ</w:t>
+      </w:r>
+    </w:p>
+    <w:p>
+      <w:pPr>
+        <w:ind w:firstLine="0"/>
+        <w:rPr>
+          <w:rFonts w:cs="Times New Roman"/>
+        </w:rPr>
+      </w:pPr>
+      <w:bookmarkStart w:id="0" w:name="_GoBack"/>
+      <w:bookmarkEnd w:id="0"/>
     </w:p>
     <w:p>
       <w:pPr>
@@ -693,6 +1503,135 @@
     </w:sectPr>
   </w:body>
 </w:document>
+</file>
+
+<file path=word/numbering.xml><?xml version="1.0" encoding="utf-8"?>
+<w:numbering xmlns:wpc="http://schemas.microsoft.com/office/word/2010/wordprocessingCanvas" xmlns:cx="http://schemas.microsoft.com/office/drawing/2014/chartex" xmlns:mc="http://schemas.openxmlformats.org/markup-compatibility/2006" xmlns:o="urn:schemas-microsoft-com:office:office" xmlns:r="http://schemas.openxmlformats.org/officeDocument/2006/relationships" xmlns:m="http://schemas.openxmlformats.org/officeDocument/2006/math" xmlns:v="urn:schemas-microsoft-com:vml" xmlns:wp14="http://schemas.microsoft.com/office/word/2010/wordprocessingDrawing" xmlns:wp="http://schemas.openxmlformats.org/drawingml/2006/wordprocessingDrawing" xmlns:w10="urn:schemas-microsoft-com:office:word" xmlns:w="http://schemas.openxmlformats.org/wordprocessingml/2006/main" xmlns:w14="http://schemas.microsoft.com/office/word/2010/wordml" xmlns:w15="http://schemas.microsoft.com/office/word/2012/wordml" xmlns:w16se="http://schemas.microsoft.com/office/word/2015/wordml/symex" xmlns:wpg="http://schemas.microsoft.com/office/word/2010/wordprocessingGroup" xmlns:wpi="http://schemas.microsoft.com/office/word/2010/wordprocessingInk" xmlns:wne="http://schemas.microsoft.com/office/word/2006/wordml" xmlns:wps="http://schemas.microsoft.com/office/word/2010/wordprocessingShape" mc:Ignorable="w14 w15 w16se wp14">
+  <w:abstractNum w:abstractNumId="0" w15:restartNumberingAfterBreak="0">
+    <w:nsid w:val="6A0D4EBF"/>
+    <w:multiLevelType w:val="multilevel"/>
+    <w:tmpl w:val="C9B0E436"/>
+    <w:lvl w:ilvl="0">
+      <w:start w:val="1"/>
+      <w:numFmt w:val="decimal"/>
+      <w:lvlText w:val="%1."/>
+      <w:lvlJc w:val="left"/>
+      <w:pPr>
+        <w:ind w:left="720" w:hanging="360"/>
+      </w:pPr>
+      <w:rPr>
+        <w:rFonts w:hint="default"/>
+      </w:rPr>
+    </w:lvl>
+    <w:lvl w:ilvl="1">
+      <w:start w:val="1"/>
+      <w:numFmt w:val="decimal"/>
+      <w:isLgl/>
+      <w:lvlText w:val="%1.%2"/>
+      <w:lvlJc w:val="left"/>
+      <w:pPr>
+        <w:ind w:left="720" w:hanging="360"/>
+      </w:pPr>
+      <w:rPr>
+        <w:rFonts w:hint="default"/>
+      </w:rPr>
+    </w:lvl>
+    <w:lvl w:ilvl="2">
+      <w:start w:val="1"/>
+      <w:numFmt w:val="decimal"/>
+      <w:isLgl/>
+      <w:lvlText w:val="%1.%2.%3"/>
+      <w:lvlJc w:val="left"/>
+      <w:pPr>
+        <w:ind w:left="1080" w:hanging="720"/>
+      </w:pPr>
+      <w:rPr>
+        <w:rFonts w:hint="default"/>
+      </w:rPr>
+    </w:lvl>
+    <w:lvl w:ilvl="3">
+      <w:start w:val="1"/>
+      <w:numFmt w:val="decimal"/>
+      <w:isLgl/>
+      <w:lvlText w:val="%1.%2.%3.%4"/>
+      <w:lvlJc w:val="left"/>
+      <w:pPr>
+        <w:ind w:left="1080" w:hanging="720"/>
+      </w:pPr>
+      <w:rPr>
+        <w:rFonts w:hint="default"/>
+      </w:rPr>
+    </w:lvl>
+    <w:lvl w:ilvl="4">
+      <w:start w:val="1"/>
+      <w:numFmt w:val="decimal"/>
+      <w:isLgl/>
+      <w:lvlText w:val="%1.%2.%3.%4.%5"/>
+      <w:lvlJc w:val="left"/>
+      <w:pPr>
+        <w:ind w:left="1440" w:hanging="1080"/>
+      </w:pPr>
+      <w:rPr>
+        <w:rFonts w:hint="default"/>
+      </w:rPr>
+    </w:lvl>
+    <w:lvl w:ilvl="5">
+      <w:start w:val="1"/>
+      <w:numFmt w:val="decimal"/>
+      <w:isLgl/>
+      <w:lvlText w:val="%1.%2.%3.%4.%5.%6"/>
+      <w:lvlJc w:val="left"/>
+      <w:pPr>
+        <w:ind w:left="1440" w:hanging="1080"/>
+      </w:pPr>
+      <w:rPr>
+        <w:rFonts w:hint="default"/>
+      </w:rPr>
+    </w:lvl>
+    <w:lvl w:ilvl="6">
+      <w:start w:val="1"/>
+      <w:numFmt w:val="decimal"/>
+      <w:isLgl/>
+      <w:lvlText w:val="%1.%2.%3.%4.%5.%6.%7"/>
+      <w:lvlJc w:val="left"/>
+      <w:pPr>
+        <w:ind w:left="1800" w:hanging="1440"/>
+      </w:pPr>
+      <w:rPr>
+        <w:rFonts w:hint="default"/>
+      </w:rPr>
+    </w:lvl>
+    <w:lvl w:ilvl="7">
+      <w:start w:val="1"/>
+      <w:numFmt w:val="decimal"/>
+      <w:isLgl/>
+      <w:lvlText w:val="%1.%2.%3.%4.%5.%6.%7.%8"/>
+      <w:lvlJc w:val="left"/>
+      <w:pPr>
+        <w:ind w:left="1800" w:hanging="1440"/>
+      </w:pPr>
+      <w:rPr>
+        <w:rFonts w:hint="default"/>
+      </w:rPr>
+    </w:lvl>
+    <w:lvl w:ilvl="8">
+      <w:start w:val="1"/>
+      <w:numFmt w:val="decimal"/>
+      <w:isLgl/>
+      <w:lvlText w:val="%1.%2.%3.%4.%5.%6.%7.%8.%9"/>
+      <w:lvlJc w:val="left"/>
+      <w:pPr>
+        <w:ind w:left="2160" w:hanging="1800"/>
+      </w:pPr>
+      <w:rPr>
+        <w:rFonts w:hint="default"/>
+      </w:rPr>
+    </w:lvl>
+  </w:abstractNum>
+  <w:num w:numId="1">
+    <w:abstractNumId w:val="0"/>
+  </w:num>
+</w:numbering>
 </file>
 
 <file path=word/styles.xml><?xml version="1.0" encoding="utf-8"?>

</xml_diff>